<commit_message>
Implemented Nov 30 2023 feedback
</commit_message>
<xml_diff>
--- a/docassemble/ShortTermGuardianship/data/templates/short_guardianship_instructions.docx
+++ b/docassemble/ShortTermGuardianship/data/templates/short_guardianship_instructions.docx
@@ -507,6 +507,7 @@
               </w:rPr>
               <w:t xml:space="preserve">% if </w:t>
             </w:r>
+            <w:proofErr w:type="spellStart"/>
             <w:r>
               <w:rPr>
                 <w:rFonts w:ascii="Muli" w:hAnsi="Muli"/>
@@ -515,13 +516,32 @@
               </w:rPr>
               <w:t>include_other_parent_info</w:t>
             </w:r>
-            <w:r>
-              <w:rPr>
-                <w:rFonts w:ascii="Muli" w:hAnsi="Muli"/>
-                <w:sz w:val="28"/>
-                <w:szCs w:val="28"/>
-              </w:rPr>
-              <w:t xml:space="preserve"> == True %} {{other_parent.name.full(middle=’full’)</w:t>
+            <w:proofErr w:type="spellEnd"/>
+            <w:r>
+              <w:rPr>
+                <w:rFonts w:ascii="Muli" w:hAnsi="Muli"/>
+                <w:sz w:val="28"/>
+                <w:szCs w:val="28"/>
+              </w:rPr>
+              <w:t xml:space="preserve"> == True %} {{</w:t>
+            </w:r>
+            <w:proofErr w:type="spellStart"/>
+            <w:r>
+              <w:rPr>
+                <w:rFonts w:ascii="Muli" w:hAnsi="Muli"/>
+                <w:sz w:val="28"/>
+                <w:szCs w:val="28"/>
+              </w:rPr>
+              <w:t>other_parent.name.full</w:t>
+            </w:r>
+            <w:proofErr w:type="spellEnd"/>
+            <w:r>
+              <w:rPr>
+                <w:rFonts w:ascii="Muli" w:hAnsi="Muli"/>
+                <w:sz w:val="28"/>
+                <w:szCs w:val="28"/>
+              </w:rPr>
+              <w:t>(middle=’full’)</w:t>
             </w:r>
             <w:r>
               <w:rPr>
@@ -800,39 +820,6 @@
           <w:szCs w:val="28"/>
         </w:rPr>
       </w:pPr>
-    </w:p>
-    <w:p>
-      <w:pPr>
-        <w:rPr>
-          <w:rFonts w:ascii="Muli" w:hAnsi="Muli"/>
-          <w:sz w:val="28"/>
-          <w:szCs w:val="28"/>
-        </w:rPr>
-      </w:pPr>
-      <w:r>
-        <w:rPr>
-          <w:rFonts w:ascii="Muli" w:hAnsi="Muli"/>
-          <w:sz w:val="28"/>
-          <w:szCs w:val="28"/>
-        </w:rPr>
-        <w:t xml:space="preserve">You do not need to send these instructions with copies of the </w:t>
-      </w:r>
-      <w:r>
-        <w:rPr>
-          <w:rFonts w:ascii="Muli" w:hAnsi="Muli"/>
-          <w:sz w:val="28"/>
-          <w:szCs w:val="28"/>
-        </w:rPr>
-        <w:t>form</w:t>
-      </w:r>
-      <w:r>
-        <w:rPr>
-          <w:rFonts w:ascii="Muli" w:hAnsi="Muli"/>
-          <w:sz w:val="28"/>
-          <w:szCs w:val="28"/>
-        </w:rPr>
-        <w:t xml:space="preserve">. </w:t>
-      </w:r>
     </w:p>
     <w:p>
       <w:pPr>
@@ -1563,6 +1550,7 @@
   <w:style w:type="character" w:default="1" w:styleId="DefaultParagraphFont">
     <w:name w:val="Default Paragraph Font"/>
     <w:uiPriority w:val="1"/>
+    <w:semiHidden/>
     <w:unhideWhenUsed/>
   </w:style>
   <w:style w:type="table" w:default="1" w:styleId="TableNormal">

</xml_diff>

<commit_message>
Implemented Jan 5 2024 feedback
</commit_message>
<xml_diff>
--- a/docassemble/ShortTermGuardianship/data/templates/short_guardianship_instructions.docx
+++ b/docassemble/ShortTermGuardianship/data/templates/short_guardianship_instructions.docx
@@ -471,16 +471,7 @@
                 <w:sz w:val="28"/>
                 <w:szCs w:val="28"/>
               </w:rPr>
-              <w:t xml:space="preserve"> and then sign it </w:t>
-            </w:r>
-            <w:proofErr w:type="gramStart"/>
-            <w:r>
-              <w:rPr>
-                <w:rFonts w:ascii="Muli" w:hAnsi="Muli"/>
-                <w:sz w:val="28"/>
-                <w:szCs w:val="28"/>
-              </w:rPr>
-              <w:t>themselves</w:t>
+              <w:t xml:space="preserve"> and then sign it themselves</w:t>
             </w:r>
             <w:r>
               <w:rPr>
@@ -496,18 +487,8 @@
                 <w:sz w:val="28"/>
                 <w:szCs w:val="28"/>
               </w:rPr>
-              <w:t>{</w:t>
-            </w:r>
-            <w:proofErr w:type="gramEnd"/>
-            <w:r>
-              <w:rPr>
-                <w:rFonts w:ascii="Muli" w:hAnsi="Muli"/>
-                <w:sz w:val="28"/>
-                <w:szCs w:val="28"/>
-              </w:rPr>
-              <w:t xml:space="preserve">% if </w:t>
-            </w:r>
-            <w:proofErr w:type="spellStart"/>
+              <w:t xml:space="preserve">{% if </w:t>
+            </w:r>
             <w:r>
               <w:rPr>
                 <w:rFonts w:ascii="Muli" w:hAnsi="Muli"/>
@@ -516,32 +497,13 @@
               </w:rPr>
               <w:t>include_other_parent_info</w:t>
             </w:r>
-            <w:proofErr w:type="spellEnd"/>
-            <w:r>
-              <w:rPr>
-                <w:rFonts w:ascii="Muli" w:hAnsi="Muli"/>
-                <w:sz w:val="28"/>
-                <w:szCs w:val="28"/>
-              </w:rPr>
-              <w:t xml:space="preserve"> == True %} {{</w:t>
-            </w:r>
-            <w:proofErr w:type="spellStart"/>
-            <w:r>
-              <w:rPr>
-                <w:rFonts w:ascii="Muli" w:hAnsi="Muli"/>
-                <w:sz w:val="28"/>
-                <w:szCs w:val="28"/>
-              </w:rPr>
-              <w:t>other_parent.name.full</w:t>
-            </w:r>
-            <w:proofErr w:type="spellEnd"/>
-            <w:r>
-              <w:rPr>
-                <w:rFonts w:ascii="Muli" w:hAnsi="Muli"/>
-                <w:sz w:val="28"/>
-                <w:szCs w:val="28"/>
-              </w:rPr>
-              <w:t>(middle=’full’)</w:t>
+            <w:r>
+              <w:rPr>
+                <w:rFonts w:ascii="Muli" w:hAnsi="Muli"/>
+                <w:sz w:val="28"/>
+                <w:szCs w:val="28"/>
+              </w:rPr>
+              <w:t xml:space="preserve"> == True %} {{other_parent.name.full(middle=’full’)</w:t>
             </w:r>
             <w:r>
               <w:rPr>
@@ -871,14 +833,6 @@
           <w:szCs w:val="28"/>
         </w:rPr>
       </w:pPr>
-      <w:r>
-        <w:rPr>
-          <w:rFonts w:ascii="Muli" w:hAnsi="Muli"/>
-          <w:sz w:val="28"/>
-          <w:szCs w:val="28"/>
-        </w:rPr>
-        <w:t xml:space="preserve"> </w:t>
-      </w:r>
       <w:hyperlink r:id="rId10" w:history="1">
         <w:r>
           <w:rPr>

</xml_diff>

<commit_message>
Removed information on digital information by witnesses
</commit_message>
<xml_diff>
--- a/docassemble/ShortTermGuardianship/data/templates/short_guardianship_instructions.docx
+++ b/docassemble/ShortTermGuardianship/data/templates/short_guardianship_instructions.docx
@@ -156,13 +156,23 @@
         </w:rPr>
         <w:t xml:space="preserve">You made your </w:t>
       </w:r>
+      <w:proofErr w:type="gramStart"/>
       <w:r>
         <w:rPr>
           <w:rFonts w:ascii="Muli" w:hAnsi="Muli"/>
           <w:sz w:val="28"/>
           <w:szCs w:val="28"/>
         </w:rPr>
-        <w:t>short term guardian appointment form</w:t>
+        <w:t>short term</w:t>
+      </w:r>
+      <w:proofErr w:type="gramEnd"/>
+      <w:r>
+        <w:rPr>
+          <w:rFonts w:ascii="Muli" w:hAnsi="Muli"/>
+          <w:sz w:val="28"/>
+          <w:szCs w:val="28"/>
+        </w:rPr>
+        <w:t xml:space="preserve"> guardian appointment form</w:t>
       </w:r>
       <w:r>
         <w:rPr>
@@ -316,7 +326,7 @@
                 <w:sz w:val="28"/>
                 <w:szCs w:val="28"/>
               </w:rPr>
-              <w:t xml:space="preserve"> If you are signing the form electronically, you may not need to print it.</w:t>
+              <w:t xml:space="preserve"> </w:t>
             </w:r>
           </w:p>
         </w:tc>
@@ -479,7 +489,16 @@
                 <w:sz w:val="28"/>
                 <w:szCs w:val="28"/>
               </w:rPr>
-              <w:t xml:space="preserve"> and then sign it themselves</w:t>
+              <w:t xml:space="preserve"> and then sign it </w:t>
+            </w:r>
+            <w:proofErr w:type="gramStart"/>
+            <w:r>
+              <w:rPr>
+                <w:rFonts w:ascii="Muli" w:hAnsi="Muli"/>
+                <w:sz w:val="28"/>
+                <w:szCs w:val="28"/>
+              </w:rPr>
+              <w:t>themselves</w:t>
             </w:r>
             <w:r>
               <w:rPr>
@@ -495,8 +514,18 @@
                 <w:sz w:val="28"/>
                 <w:szCs w:val="28"/>
               </w:rPr>
-              <w:t xml:space="preserve">{% if </w:t>
-            </w:r>
+              <w:t>{</w:t>
+            </w:r>
+            <w:proofErr w:type="gramEnd"/>
+            <w:r>
+              <w:rPr>
+                <w:rFonts w:ascii="Muli" w:hAnsi="Muli"/>
+                <w:sz w:val="28"/>
+                <w:szCs w:val="28"/>
+              </w:rPr>
+              <w:t xml:space="preserve">% if </w:t>
+            </w:r>
+            <w:proofErr w:type="spellStart"/>
             <w:r>
               <w:rPr>
                 <w:rFonts w:ascii="Muli" w:hAnsi="Muli"/>
@@ -505,13 +534,32 @@
               </w:rPr>
               <w:t>include_other_parent_info</w:t>
             </w:r>
-            <w:r>
-              <w:rPr>
-                <w:rFonts w:ascii="Muli" w:hAnsi="Muli"/>
-                <w:sz w:val="28"/>
-                <w:szCs w:val="28"/>
-              </w:rPr>
-              <w:t xml:space="preserve"> == True %} {{other_parent.name.full(middle=’full’)</w:t>
+            <w:proofErr w:type="spellEnd"/>
+            <w:r>
+              <w:rPr>
+                <w:rFonts w:ascii="Muli" w:hAnsi="Muli"/>
+                <w:sz w:val="28"/>
+                <w:szCs w:val="28"/>
+              </w:rPr>
+              <w:t xml:space="preserve"> == True %} {{</w:t>
+            </w:r>
+            <w:proofErr w:type="spellStart"/>
+            <w:r>
+              <w:rPr>
+                <w:rFonts w:ascii="Muli" w:hAnsi="Muli"/>
+                <w:sz w:val="28"/>
+                <w:szCs w:val="28"/>
+              </w:rPr>
+              <w:t>other_parent.name.full</w:t>
+            </w:r>
+            <w:proofErr w:type="spellEnd"/>
+            <w:r>
+              <w:rPr>
+                <w:rFonts w:ascii="Muli" w:hAnsi="Muli"/>
+                <w:sz w:val="28"/>
+                <w:szCs w:val="28"/>
+              </w:rPr>
+              <w:t>(middle=’full’)</w:t>
             </w:r>
             <w:r>
               <w:rPr>
@@ -536,14 +584,6 @@
                 <w:szCs w:val="28"/>
               </w:rPr>
               <w:t>{% endif %}</w:t>
-            </w:r>
-            <w:r>
-              <w:rPr>
-                <w:rFonts w:ascii="Muli" w:hAnsi="Muli"/>
-                <w:sz w:val="28"/>
-                <w:szCs w:val="28"/>
-              </w:rPr>
-              <w:t xml:space="preserve"> If you want to electronically sign the form, your witnesses can watch you sign by video call.</w:t>
             </w:r>
             <w:r>
               <w:rPr>

</xml_diff>

<commit_message>
Implemented Mar 12 2024 SME feedback
</commit_message>
<xml_diff>
--- a/docassemble/ShortTermGuardianship/data/templates/short_guardianship_instructions.docx
+++ b/docassemble/ShortTermGuardianship/data/templates/short_guardianship_instructions.docx
@@ -156,23 +156,13 @@
         </w:rPr>
         <w:t xml:space="preserve">You made your </w:t>
       </w:r>
-      <w:proofErr w:type="gramStart"/>
       <w:r>
         <w:rPr>
           <w:rFonts w:ascii="Muli" w:hAnsi="Muli"/>
           <w:sz w:val="28"/>
           <w:szCs w:val="28"/>
         </w:rPr>
-        <w:t>short term</w:t>
-      </w:r>
-      <w:proofErr w:type="gramEnd"/>
-      <w:r>
-        <w:rPr>
-          <w:rFonts w:ascii="Muli" w:hAnsi="Muli"/>
-          <w:sz w:val="28"/>
-          <w:szCs w:val="28"/>
-        </w:rPr>
-        <w:t xml:space="preserve"> guardian appointment form</w:t>
+        <w:t>short term guardian appointment form</w:t>
       </w:r>
       <w:r>
         <w:rPr>
@@ -489,16 +479,7 @@
                 <w:sz w:val="28"/>
                 <w:szCs w:val="28"/>
               </w:rPr>
-              <w:t xml:space="preserve"> and then sign it </w:t>
-            </w:r>
-            <w:proofErr w:type="gramStart"/>
-            <w:r>
-              <w:rPr>
-                <w:rFonts w:ascii="Muli" w:hAnsi="Muli"/>
-                <w:sz w:val="28"/>
-                <w:szCs w:val="28"/>
-              </w:rPr>
-              <w:t>themselves</w:t>
+              <w:t xml:space="preserve"> and then sign it themselves</w:t>
             </w:r>
             <w:r>
               <w:rPr>
@@ -514,18 +495,8 @@
                 <w:sz w:val="28"/>
                 <w:szCs w:val="28"/>
               </w:rPr>
-              <w:t>{</w:t>
-            </w:r>
-            <w:proofErr w:type="gramEnd"/>
-            <w:r>
-              <w:rPr>
-                <w:rFonts w:ascii="Muli" w:hAnsi="Muli"/>
-                <w:sz w:val="28"/>
-                <w:szCs w:val="28"/>
-              </w:rPr>
-              <w:t xml:space="preserve">% if </w:t>
-            </w:r>
-            <w:proofErr w:type="spellStart"/>
+              <w:t xml:space="preserve">{% if </w:t>
+            </w:r>
             <w:r>
               <w:rPr>
                 <w:rFonts w:ascii="Muli" w:hAnsi="Muli"/>
@@ -534,32 +505,13 @@
               </w:rPr>
               <w:t>include_other_parent_info</w:t>
             </w:r>
-            <w:proofErr w:type="spellEnd"/>
-            <w:r>
-              <w:rPr>
-                <w:rFonts w:ascii="Muli" w:hAnsi="Muli"/>
-                <w:sz w:val="28"/>
-                <w:szCs w:val="28"/>
-              </w:rPr>
-              <w:t xml:space="preserve"> == True %} {{</w:t>
-            </w:r>
-            <w:proofErr w:type="spellStart"/>
-            <w:r>
-              <w:rPr>
-                <w:rFonts w:ascii="Muli" w:hAnsi="Muli"/>
-                <w:sz w:val="28"/>
-                <w:szCs w:val="28"/>
-              </w:rPr>
-              <w:t>other_parent.name.full</w:t>
-            </w:r>
-            <w:proofErr w:type="spellEnd"/>
-            <w:r>
-              <w:rPr>
-                <w:rFonts w:ascii="Muli" w:hAnsi="Muli"/>
-                <w:sz w:val="28"/>
-                <w:szCs w:val="28"/>
-              </w:rPr>
-              <w:t>(middle=’full’)</w:t>
+            <w:r>
+              <w:rPr>
+                <w:rFonts w:ascii="Muli" w:hAnsi="Muli"/>
+                <w:sz w:val="28"/>
+                <w:szCs w:val="28"/>
+              </w:rPr>
+              <w:t xml:space="preserve"> == True %} {{other_parent.name.full(middle=’full’)</w:t>
             </w:r>
             <w:r>
               <w:rPr>
@@ -726,6 +678,14 @@
               </w:rPr>
               <w:t xml:space="preserve"> for your records.</w:t>
             </w:r>
+            <w:r>
+              <w:rPr>
+                <w:rFonts w:ascii="Muli" w:hAnsi="Muli"/>
+                <w:sz w:val="28"/>
+                <w:szCs w:val="28"/>
+              </w:rPr>
+              <w:t xml:space="preserve"> Keep your copy in a safe place.</w:t>
+            </w:r>
           </w:p>
         </w:tc>
       </w:tr>
@@ -833,6 +793,14 @@
                 <w:szCs w:val="28"/>
               </w:rPr>
               <w:t>, as well as anyone else who should be notified.</w:t>
+            </w:r>
+            <w:r>
+              <w:rPr>
+                <w:rFonts w:ascii="Muli" w:hAnsi="Muli"/>
+                <w:sz w:val="28"/>
+                <w:szCs w:val="28"/>
+              </w:rPr>
+              <w:t xml:space="preserve"> You may want to give the original signed copy to the short-term guardian.</w:t>
             </w:r>
           </w:p>
         </w:tc>

</xml_diff>

<commit_message>
Implemented Mar 13 2024 feedback and additional SME feedback
</commit_message>
<xml_diff>
--- a/docassemble/ShortTermGuardianship/data/templates/short_guardianship_instructions.docx
+++ b/docassemble/ShortTermGuardianship/data/templates/short_guardianship_instructions.docx
@@ -162,7 +162,23 @@
           <w:sz w:val="28"/>
           <w:szCs w:val="28"/>
         </w:rPr>
-        <w:t>short term guardian appointment form</w:t>
+        <w:t>short</w:t>
+      </w:r>
+      <w:r>
+        <w:rPr>
+          <w:rFonts w:ascii="Muli" w:hAnsi="Muli"/>
+          <w:sz w:val="28"/>
+          <w:szCs w:val="28"/>
+        </w:rPr>
+        <w:t>-</w:t>
+      </w:r>
+      <w:r>
+        <w:rPr>
+          <w:rFonts w:ascii="Muli" w:hAnsi="Muli"/>
+          <w:sz w:val="28"/>
+          <w:szCs w:val="28"/>
+        </w:rPr>
+        <w:t>term guardian appointment form</w:t>
       </w:r>
       <w:r>
         <w:rPr>
@@ -685,6 +701,14 @@
                 <w:szCs w:val="28"/>
               </w:rPr>
               <w:t xml:space="preserve"> Keep your copy in a safe place.</w:t>
+            </w:r>
+            <w:r>
+              <w:rPr>
+                <w:rFonts w:ascii="Muli" w:hAnsi="Muli"/>
+                <w:sz w:val="28"/>
+                <w:szCs w:val="28"/>
+              </w:rPr>
+              <w:t xml:space="preserve"> You may want to keep it with your child’s birth certificate.</w:t>
             </w:r>
           </w:p>
         </w:tc>

</xml_diff>

<commit_message>
Implemented Mar 18 2024 feedback
</commit_message>
<xml_diff>
--- a/docassemble/ShortTermGuardianship/data/templates/short_guardianship_instructions.docx
+++ b/docassemble/ShortTermGuardianship/data/templates/short_guardianship_instructions.docx
@@ -708,7 +708,23 @@
                 <w:sz w:val="28"/>
                 <w:szCs w:val="28"/>
               </w:rPr>
-              <w:t xml:space="preserve"> You may want to keep it with your child’s birth certificate.</w:t>
+              <w:t xml:space="preserve"> You may want to keep it with </w:t>
+            </w:r>
+            <w:r>
+              <w:rPr>
+                <w:rFonts w:ascii="Muli" w:hAnsi="Muli"/>
+                <w:sz w:val="28"/>
+                <w:szCs w:val="28"/>
+              </w:rPr>
+              <w:t>the</w:t>
+            </w:r>
+            <w:r>
+              <w:rPr>
+                <w:rFonts w:ascii="Muli" w:hAnsi="Muli"/>
+                <w:sz w:val="28"/>
+                <w:szCs w:val="28"/>
+              </w:rPr>
+              <w:t xml:space="preserve"> child’s birth certificate.</w:t>
             </w:r>
           </w:p>
         </w:tc>

</xml_diff>